<commit_message>
finally adding all my solutions
</commit_message>
<xml_diff>
--- a/Case/Report .docx
+++ b/Case/Report .docx
@@ -36,7 +36,19 @@
         <w:rPr>
           <w:rFonts w:ascii="Times New Roman" w:eastAsia="Times New Roman" w:hAnsi="Times New Roman" w:cs="Times New Roman"/>
         </w:rPr>
-        <w:t xml:space="preserve">The most successful campaign was under theater </w:t>
+        <w:t>M</w:t>
+      </w:r>
+      <w:r>
+        <w:rPr>
+          <w:rFonts w:ascii="Times New Roman" w:eastAsia="Times New Roman" w:hAnsi="Times New Roman" w:cs="Times New Roman"/>
+        </w:rPr>
+        <w:t xml:space="preserve">ost successful </w:t>
+      </w:r>
+      <w:r>
+        <w:rPr>
+          <w:rFonts w:ascii="Times New Roman" w:eastAsia="Times New Roman" w:hAnsi="Times New Roman" w:cs="Times New Roman"/>
+        </w:rPr>
+        <w:t>projects that showed success for this campaign fall under Theater category.</w:t>
       </w:r>
     </w:p>
     <w:p>
@@ -55,7 +67,46 @@
         <w:rPr>
           <w:rFonts w:ascii="Times New Roman" w:eastAsia="Times New Roman" w:hAnsi="Times New Roman" w:cs="Times New Roman"/>
         </w:rPr>
-        <w:t>Majority of the campaigns that showed highest success rate were between the month of May to July.</w:t>
+        <w:t xml:space="preserve">Majority of the campaigns that showed highest success rate </w:t>
+      </w:r>
+      <w:proofErr w:type="gramStart"/>
+      <w:r>
+        <w:rPr>
+          <w:rFonts w:ascii="Times New Roman" w:eastAsia="Times New Roman" w:hAnsi="Times New Roman" w:cs="Times New Roman"/>
+        </w:rPr>
+        <w:t>were</w:t>
+      </w:r>
+      <w:proofErr w:type="gramEnd"/>
+      <w:r>
+        <w:rPr>
+          <w:rFonts w:ascii="Times New Roman" w:eastAsia="Times New Roman" w:hAnsi="Times New Roman" w:cs="Times New Roman"/>
+        </w:rPr>
+        <w:t xml:space="preserve"> </w:t>
+      </w:r>
+      <w:r>
+        <w:rPr>
+          <w:rFonts w:ascii="Times New Roman" w:eastAsia="Times New Roman" w:hAnsi="Times New Roman" w:cs="Times New Roman"/>
+        </w:rPr>
+        <w:t>was during the month of May.</w:t>
+      </w:r>
+    </w:p>
+    <w:p>
+      <w:pPr>
+        <w:pStyle w:val="ListParagraph"/>
+        <w:numPr>
+          <w:ilvl w:val="0"/>
+          <w:numId w:val="2"/>
+        </w:numPr>
+        <w:spacing w:before="100" w:beforeAutospacing="1" w:after="100" w:afterAutospacing="1"/>
+        <w:rPr>
+          <w:rFonts w:ascii="Times New Roman" w:eastAsia="Times New Roman" w:hAnsi="Times New Roman" w:cs="Times New Roman"/>
+        </w:rPr>
+      </w:pPr>
+      <w:r>
+        <w:rPr>
+          <w:rFonts w:ascii="Times New Roman" w:eastAsia="Times New Roman" w:hAnsi="Times New Roman" w:cs="Times New Roman"/>
+        </w:rPr>
+        <w:t xml:space="preserve">From all the projects, based on subcategory animation, as well video and games project has completely failed. </w:t>
       </w:r>
     </w:p>
     <w:p>
@@ -78,23 +129,6 @@
     </w:p>
     <w:p>
       <w:pPr>
-        <w:pStyle w:val="ListParagraph"/>
-        <w:rPr>
-          <w:rFonts w:ascii="Times New Roman" w:eastAsia="Times New Roman" w:hAnsi="Times New Roman" w:cs="Times New Roman"/>
-        </w:rPr>
-      </w:pPr>
-    </w:p>
-    <w:p>
-      <w:pPr>
-        <w:spacing w:before="100" w:beforeAutospacing="1" w:after="100" w:afterAutospacing="1"/>
-        <w:ind w:left="720"/>
-        <w:rPr>
-          <w:rFonts w:ascii="Times New Roman" w:eastAsia="Times New Roman" w:hAnsi="Times New Roman" w:cs="Times New Roman"/>
-        </w:rPr>
-      </w:pPr>
-    </w:p>
-    <w:p>
-      <w:pPr>
         <w:numPr>
           <w:ilvl w:val="0"/>
           <w:numId w:val="1"/>
@@ -109,6 +143,42 @@
           <w:rFonts w:ascii="Times New Roman" w:eastAsia="Times New Roman" w:hAnsi="Times New Roman" w:cs="Times New Roman"/>
         </w:rPr>
         <w:t>What are some other possible tables and/or graphs that we could create?</w:t>
+      </w:r>
+    </w:p>
+    <w:p>
+      <w:pPr>
+        <w:numPr>
+          <w:ilvl w:val="1"/>
+          <w:numId w:val="1"/>
+        </w:numPr>
+        <w:spacing w:before="100" w:beforeAutospacing="1" w:after="100" w:afterAutospacing="1"/>
+        <w:rPr>
+          <w:rFonts w:ascii="Times New Roman" w:eastAsia="Times New Roman" w:hAnsi="Times New Roman" w:cs="Times New Roman"/>
+        </w:rPr>
+      </w:pPr>
+      <w:r>
+        <w:rPr>
+          <w:rFonts w:ascii="Times New Roman" w:eastAsia="Times New Roman" w:hAnsi="Times New Roman" w:cs="Times New Roman"/>
+        </w:rPr>
+        <w:t xml:space="preserve">We can create a chart </w:t>
+      </w:r>
+      <w:r>
+        <w:rPr>
+          <w:rFonts w:ascii="Times New Roman" w:eastAsia="Times New Roman" w:hAnsi="Times New Roman" w:cs="Times New Roman"/>
+        </w:rPr>
+        <w:t xml:space="preserve">that shows which country has the highest success rate vs which country has failed the most projects. </w:t>
+      </w:r>
+      <w:r>
+        <w:rPr>
+          <w:rFonts w:ascii="Times New Roman" w:eastAsia="Times New Roman" w:hAnsi="Times New Roman" w:cs="Times New Roman"/>
+        </w:rPr>
+        <w:t>That will help us shift our focus towards the ones that tend to see more success</w:t>
+      </w:r>
+      <w:r>
+        <w:rPr>
+          <w:rFonts w:ascii="Times New Roman" w:eastAsia="Times New Roman" w:hAnsi="Times New Roman" w:cs="Times New Roman"/>
+        </w:rPr>
+        <w:t>.</w:t>
       </w:r>
     </w:p>
     <w:p/>
@@ -127,7 +197,7 @@
   <w:abstractNum w:abstractNumId="0" w15:restartNumberingAfterBreak="0">
     <w:nsid w:val="2B896314"/>
     <w:multiLevelType w:val="multilevel"/>
-    <w:tmpl w:val="A2D0AD36"/>
+    <w:tmpl w:val="1820F3C2"/>
     <w:lvl w:ilvl="0">
       <w:start w:val="1"/>
       <w:numFmt w:val="decimal"/>
@@ -140,29 +210,29 @@
         <w:ind w:left="720" w:hanging="360"/>
       </w:pPr>
     </w:lvl>
-    <w:lvl w:ilvl="1" w:tentative="1">
-      <w:start w:val="1"/>
-      <w:numFmt w:val="decimal"/>
-      <w:lvlText w:val="%2."/>
-      <w:lvlJc w:val="left"/>
-      <w:pPr>
-        <w:tabs>
-          <w:tab w:val="num" w:pos="1440"/>
-        </w:tabs>
+    <w:lvl w:ilvl="1">
+      <w:start w:val="1"/>
+      <w:numFmt w:val="bullet"/>
+      <w:lvlText w:val=""/>
+      <w:lvlJc w:val="left"/>
+      <w:pPr>
         <w:ind w:left="1440" w:hanging="360"/>
       </w:pPr>
-    </w:lvl>
-    <w:lvl w:ilvl="2" w:tentative="1">
-      <w:start w:val="1"/>
-      <w:numFmt w:val="decimal"/>
-      <w:lvlText w:val="%3."/>
-      <w:lvlJc w:val="left"/>
-      <w:pPr>
-        <w:tabs>
-          <w:tab w:val="num" w:pos="2160"/>
-        </w:tabs>
+      <w:rPr>
+        <w:rFonts w:ascii="Symbol" w:hAnsi="Symbol" w:hint="default"/>
+      </w:rPr>
+    </w:lvl>
+    <w:lvl w:ilvl="2">
+      <w:start w:val="1"/>
+      <w:numFmt w:val="bullet"/>
+      <w:lvlText w:val=""/>
+      <w:lvlJc w:val="left"/>
+      <w:pPr>
         <w:ind w:left="2160" w:hanging="360"/>
       </w:pPr>
+      <w:rPr>
+        <w:rFonts w:ascii="Wingdings" w:hAnsi="Wingdings" w:hint="default"/>
+      </w:rPr>
     </w:lvl>
     <w:lvl w:ilvl="3" w:tentative="1">
       <w:start w:val="1"/>

</xml_diff>